<commit_message>
small typo fix poster
</commit_message>
<xml_diff>
--- a/sem1_documents/poster/ZPB-plakat czerwiec 2024.docx
+++ b/sem1_documents/poster/ZPB-plakat czerwiec 2024.docx
@@ -276,12 +276,12 @@
                       <wp:inline distB="114300" distT="114300" distL="114300" distR="114300">
                         <wp:extent cx="2163929" cy="2133451"/>
                         <wp:effectExtent b="0" l="0" r="0" t="0"/>
-                        <wp:docPr id="1037" name="image2.png"/>
+                        <wp:docPr id="1037" name="image1.png"/>
                         <a:graphic>
                           <a:graphicData uri="http://schemas.openxmlformats.org/drawingml/2006/picture">
                             <pic:pic>
                               <pic:nvPicPr>
-                                <pic:cNvPr id="0" name="image2.png"/>
+                                <pic:cNvPr id="0" name="image1.png"/>
                                 <pic:cNvPicPr preferRelativeResize="0"/>
                               </pic:nvPicPr>
                               <pic:blipFill>
@@ -1111,7 +1111,7 @@
                       <w:szCs w:val="22"/>
                       <w:rtl w:val="0"/>
                     </w:rPr>
-                    <w:t xml:space="preserve">Testowanie agenta na emulatorze komputera kwantowego lub rzeczywistym komputerze, a jego skuteczność </w:t>
+                    <w:t xml:space="preserve">Testowanie agenta na emulatorze komputera kwantowego lub rzeczywistym komputerze i jego skuteczność.</w:t>
                   </w:r>
                 </w:p>
                 <w:p>
@@ -1410,12 +1410,12 @@
                               <wp:inline distB="114300" distT="114300" distL="114300" distR="114300">
                                 <wp:extent cx="2132648" cy="2104463"/>
                                 <wp:effectExtent b="0" l="0" r="0" t="0"/>
-                                <wp:docPr id="1031" name="image2.png"/>
+                                <wp:docPr id="1031" name="image1.png"/>
                                 <a:graphic>
                                   <a:graphicData uri="http://schemas.openxmlformats.org/drawingml/2006/picture">
                                     <pic:pic>
                                       <pic:nvPicPr>
-                                        <pic:cNvPr id="0" name="image2.png"/>
+                                        <pic:cNvPr id="0" name="image1.png"/>
                                         <pic:cNvPicPr preferRelativeResize="0"/>
                                       </pic:nvPicPr>
                                       <pic:blipFill>
@@ -2794,12 +2794,12 @@
                 <wp:extent cx="862965" cy="647065"/>
                 <wp:effectExtent b="0" l="0" r="0" t="0"/>
                 <wp:wrapSquare wrapText="right" distB="0" distT="0" distL="114300" distR="114300"/>
-                <wp:docPr id="1035" name="image5.png"/>
+                <wp:docPr id="1035" name="image2.png"/>
                 <a:graphic>
                   <a:graphicData uri="http://schemas.openxmlformats.org/drawingml/2006/picture">
                     <pic:pic>
                       <pic:nvPicPr>
-                        <pic:cNvPr id="0" name="image5.png"/>
+                        <pic:cNvPr id="0" name="image2.png"/>
                         <pic:cNvPicPr preferRelativeResize="0"/>
                       </pic:nvPicPr>
                       <pic:blipFill>
@@ -3041,12 +3041,12 @@
               <wp:inline distB="0" distT="0" distL="114300" distR="114300">
                 <wp:extent cx="714375" cy="715010"/>
                 <wp:effectExtent b="0" l="0" r="0" t="0"/>
-                <wp:docPr id="1033" name="image4.jpg"/>
+                <wp:docPr id="1033" name="image3.jpg"/>
                 <a:graphic>
                   <a:graphicData uri="http://schemas.openxmlformats.org/drawingml/2006/picture">
                     <pic:pic>
                       <pic:nvPicPr>
-                        <pic:cNvPr id="0" name="image4.jpg"/>
+                        <pic:cNvPr id="0" name="image3.jpg"/>
                         <pic:cNvPicPr preferRelativeResize="0"/>
                       </pic:nvPicPr>
                       <pic:blipFill>
@@ -3221,12 +3221,12 @@
                   <wp:inline distB="0" distT="0" distL="114300" distR="114300">
                     <wp:extent cx="953770" cy="374650"/>
                     <wp:effectExtent b="0" l="0" r="0" t="0"/>
-                    <wp:docPr id="1032" name="image3.png"/>
+                    <wp:docPr id="1032" name="image5.png"/>
                     <a:graphic>
                       <a:graphicData uri="http://schemas.openxmlformats.org/drawingml/2006/picture">
                         <pic:pic>
                           <pic:nvPicPr>
-                            <pic:cNvPr id="0" name="image3.png"/>
+                            <pic:cNvPr id="0" name="image5.png"/>
                             <pic:cNvPicPr preferRelativeResize="0"/>
                           </pic:nvPicPr>
                           <pic:blipFill>
@@ -3259,12 +3259,12 @@
                   <wp:inline distB="0" distT="0" distL="114300" distR="114300">
                     <wp:extent cx="1215390" cy="290195"/>
                     <wp:effectExtent b="0" l="0" r="0" t="0"/>
-                    <wp:docPr id="1036" name="image1.png"/>
+                    <wp:docPr id="1036" name="image4.png"/>
                     <a:graphic>
                       <a:graphicData uri="http://schemas.openxmlformats.org/drawingml/2006/picture">
                         <pic:pic>
                           <pic:nvPicPr>
-                            <pic:cNvPr id="0" name="image1.png"/>
+                            <pic:cNvPr id="0" name="image4.png"/>
                             <pic:cNvPicPr preferRelativeResize="0"/>
                           </pic:nvPicPr>
                           <pic:blipFill>
@@ -3398,12 +3398,12 @@
                   <wp:inline distB="0" distT="0" distL="114300" distR="114300">
                     <wp:extent cx="714375" cy="715010"/>
                     <wp:effectExtent b="0" l="0" r="0" t="0"/>
-                    <wp:docPr id="1034" name="image4.jpg"/>
+                    <wp:docPr id="1034" name="image3.jpg"/>
                     <a:graphic>
                       <a:graphicData uri="http://schemas.openxmlformats.org/drawingml/2006/picture">
                         <pic:pic>
                           <pic:nvPicPr>
-                            <pic:cNvPr id="0" name="image4.jpg"/>
+                            <pic:cNvPr id="0" name="image3.jpg"/>
                             <pic:cNvPicPr preferRelativeResize="0"/>
                           </pic:nvPicPr>
                           <pic:blipFill>

</xml_diff>